<commit_message>
Records. Logica de Rescate en los personajes.
</commit_message>
<xml_diff>
--- a/ransom/doc/Personajes.docx
+++ b/ransom/doc/Personajes.docx
@@ -19,15 +19,15 @@
     </w:p>
     <w:p>
       <w:pPr>
-        <w:pStyle w:val="style17"/>
-      </w:pPr>
-      <w:r>
-        <w:rPr/>
-      </w:r>
-    </w:p>
-    <w:p>
-      <w:pPr>
-        <w:pStyle w:val="style17"/>
+        <w:pStyle w:val="style18"/>
+      </w:pPr>
+      <w:r>
+        <w:rPr/>
+      </w:r>
+    </w:p>
+    <w:p>
+      <w:pPr>
+        <w:pStyle w:val="style18"/>
       </w:pPr>
       <w:r>
         <w:rPr/>
@@ -36,7 +36,7 @@
     </w:p>
     <w:p>
       <w:pPr>
-        <w:pStyle w:val="style17"/>
+        <w:pStyle w:val="style18"/>
       </w:pPr>
       <w:r>
         <w:rPr/>
@@ -97,255 +97,255 @@
     </w:p>
     <w:p>
       <w:pPr>
-        <w:pStyle w:val="style17"/>
-      </w:pPr>
-      <w:r>
-        <w:rPr/>
-      </w:r>
-    </w:p>
-    <w:p>
-      <w:pPr>
-        <w:pStyle w:val="style17"/>
-      </w:pPr>
-      <w:r>
-        <w:rPr/>
-      </w:r>
-    </w:p>
-    <w:p>
-      <w:pPr>
-        <w:pStyle w:val="style17"/>
-      </w:pPr>
-      <w:r>
-        <w:rPr/>
-      </w:r>
-    </w:p>
-    <w:p>
-      <w:pPr>
-        <w:pStyle w:val="style17"/>
-      </w:pPr>
-      <w:r>
-        <w:rPr/>
-      </w:r>
-    </w:p>
-    <w:p>
-      <w:pPr>
-        <w:pStyle w:val="style17"/>
-      </w:pPr>
-      <w:r>
-        <w:rPr/>
-      </w:r>
-    </w:p>
-    <w:p>
-      <w:pPr>
-        <w:pStyle w:val="style17"/>
-      </w:pPr>
-      <w:r>
-        <w:rPr/>
-      </w:r>
-    </w:p>
-    <w:p>
-      <w:pPr>
-        <w:pStyle w:val="style17"/>
-      </w:pPr>
-      <w:r>
-        <w:rPr/>
-      </w:r>
-    </w:p>
-    <w:p>
-      <w:pPr>
-        <w:pStyle w:val="style17"/>
-      </w:pPr>
-      <w:r>
-        <w:rPr/>
-      </w:r>
-    </w:p>
-    <w:p>
-      <w:pPr>
-        <w:pStyle w:val="style17"/>
-      </w:pPr>
-      <w:r>
-        <w:rPr/>
-      </w:r>
-    </w:p>
-    <w:p>
-      <w:pPr>
-        <w:pStyle w:val="style17"/>
-      </w:pPr>
-      <w:r>
-        <w:rPr/>
-      </w:r>
-    </w:p>
-    <w:p>
-      <w:pPr>
-        <w:pStyle w:val="style17"/>
-      </w:pPr>
-      <w:r>
-        <w:rPr/>
-      </w:r>
-    </w:p>
-    <w:p>
-      <w:pPr>
-        <w:pStyle w:val="style17"/>
-      </w:pPr>
-      <w:r>
-        <w:rPr/>
-      </w:r>
-    </w:p>
-    <w:p>
-      <w:pPr>
-        <w:pStyle w:val="style17"/>
-      </w:pPr>
-      <w:r>
-        <w:rPr/>
-      </w:r>
-    </w:p>
-    <w:p>
-      <w:pPr>
-        <w:pStyle w:val="style17"/>
-      </w:pPr>
-      <w:r>
-        <w:rPr/>
-      </w:r>
-    </w:p>
-    <w:p>
-      <w:pPr>
-        <w:pStyle w:val="style17"/>
-      </w:pPr>
-      <w:r>
-        <w:rPr/>
-      </w:r>
-    </w:p>
-    <w:p>
-      <w:pPr>
-        <w:pStyle w:val="style17"/>
-      </w:pPr>
-      <w:r>
-        <w:rPr/>
-      </w:r>
-    </w:p>
-    <w:p>
-      <w:pPr>
-        <w:pStyle w:val="style17"/>
-      </w:pPr>
-      <w:r>
-        <w:rPr/>
-      </w:r>
-    </w:p>
-    <w:p>
-      <w:pPr>
-        <w:pStyle w:val="style17"/>
-      </w:pPr>
-      <w:r>
-        <w:rPr/>
-      </w:r>
-    </w:p>
-    <w:p>
-      <w:pPr>
-        <w:pStyle w:val="style17"/>
-      </w:pPr>
-      <w:r>
-        <w:rPr/>
-      </w:r>
-    </w:p>
-    <w:p>
-      <w:pPr>
-        <w:pStyle w:val="style17"/>
-      </w:pPr>
-      <w:r>
-        <w:rPr/>
-      </w:r>
-    </w:p>
-    <w:p>
-      <w:pPr>
-        <w:pStyle w:val="style17"/>
-      </w:pPr>
-      <w:r>
-        <w:rPr/>
-      </w:r>
-    </w:p>
-    <w:p>
-      <w:pPr>
-        <w:pStyle w:val="style17"/>
-      </w:pPr>
-      <w:r>
-        <w:rPr/>
-      </w:r>
-    </w:p>
-    <w:p>
-      <w:pPr>
-        <w:pStyle w:val="style17"/>
-      </w:pPr>
-      <w:r>
-        <w:rPr/>
-      </w:r>
-    </w:p>
-    <w:p>
-      <w:pPr>
-        <w:pStyle w:val="style17"/>
-      </w:pPr>
-      <w:r>
-        <w:rPr/>
-      </w:r>
-    </w:p>
-    <w:p>
-      <w:pPr>
-        <w:pStyle w:val="style17"/>
-      </w:pPr>
-      <w:r>
-        <w:rPr/>
-      </w:r>
-    </w:p>
-    <w:p>
-      <w:pPr>
-        <w:pStyle w:val="style17"/>
-      </w:pPr>
-      <w:r>
-        <w:rPr/>
-      </w:r>
-    </w:p>
-    <w:p>
-      <w:pPr>
-        <w:pStyle w:val="style17"/>
-      </w:pPr>
-      <w:r>
-        <w:rPr/>
-      </w:r>
-    </w:p>
-    <w:p>
-      <w:pPr>
-        <w:pStyle w:val="style17"/>
-      </w:pPr>
-      <w:r>
-        <w:rPr/>
-      </w:r>
-    </w:p>
-    <w:p>
-      <w:pPr>
-        <w:pStyle w:val="style17"/>
-      </w:pPr>
-      <w:r>
-        <w:rPr/>
-      </w:r>
-    </w:p>
-    <w:p>
-      <w:pPr>
-        <w:pStyle w:val="style17"/>
-      </w:pPr>
-      <w:r>
-        <w:rPr/>
-      </w:r>
-    </w:p>
-    <w:p>
-      <w:pPr>
-        <w:pStyle w:val="style17"/>
-      </w:pPr>
-      <w:r>
-        <w:rPr/>
-      </w:r>
-    </w:p>
-    <w:p>
-      <w:pPr>
-        <w:pStyle w:val="style17"/>
+        <w:pStyle w:val="style18"/>
+      </w:pPr>
+      <w:r>
+        <w:rPr/>
+      </w:r>
+    </w:p>
+    <w:p>
+      <w:pPr>
+        <w:pStyle w:val="style18"/>
+      </w:pPr>
+      <w:r>
+        <w:rPr/>
+      </w:r>
+    </w:p>
+    <w:p>
+      <w:pPr>
+        <w:pStyle w:val="style18"/>
+      </w:pPr>
+      <w:r>
+        <w:rPr/>
+      </w:r>
+    </w:p>
+    <w:p>
+      <w:pPr>
+        <w:pStyle w:val="style18"/>
+      </w:pPr>
+      <w:r>
+        <w:rPr/>
+      </w:r>
+    </w:p>
+    <w:p>
+      <w:pPr>
+        <w:pStyle w:val="style18"/>
+      </w:pPr>
+      <w:r>
+        <w:rPr/>
+      </w:r>
+    </w:p>
+    <w:p>
+      <w:pPr>
+        <w:pStyle w:val="style18"/>
+      </w:pPr>
+      <w:r>
+        <w:rPr/>
+      </w:r>
+    </w:p>
+    <w:p>
+      <w:pPr>
+        <w:pStyle w:val="style18"/>
+      </w:pPr>
+      <w:r>
+        <w:rPr/>
+      </w:r>
+    </w:p>
+    <w:p>
+      <w:pPr>
+        <w:pStyle w:val="style18"/>
+      </w:pPr>
+      <w:r>
+        <w:rPr/>
+      </w:r>
+    </w:p>
+    <w:p>
+      <w:pPr>
+        <w:pStyle w:val="style18"/>
+      </w:pPr>
+      <w:r>
+        <w:rPr/>
+      </w:r>
+    </w:p>
+    <w:p>
+      <w:pPr>
+        <w:pStyle w:val="style18"/>
+      </w:pPr>
+      <w:r>
+        <w:rPr/>
+      </w:r>
+    </w:p>
+    <w:p>
+      <w:pPr>
+        <w:pStyle w:val="style18"/>
+      </w:pPr>
+      <w:r>
+        <w:rPr/>
+      </w:r>
+    </w:p>
+    <w:p>
+      <w:pPr>
+        <w:pStyle w:val="style18"/>
+      </w:pPr>
+      <w:r>
+        <w:rPr/>
+      </w:r>
+    </w:p>
+    <w:p>
+      <w:pPr>
+        <w:pStyle w:val="style18"/>
+      </w:pPr>
+      <w:r>
+        <w:rPr/>
+      </w:r>
+    </w:p>
+    <w:p>
+      <w:pPr>
+        <w:pStyle w:val="style18"/>
+      </w:pPr>
+      <w:r>
+        <w:rPr/>
+      </w:r>
+    </w:p>
+    <w:p>
+      <w:pPr>
+        <w:pStyle w:val="style18"/>
+      </w:pPr>
+      <w:r>
+        <w:rPr/>
+      </w:r>
+    </w:p>
+    <w:p>
+      <w:pPr>
+        <w:pStyle w:val="style18"/>
+      </w:pPr>
+      <w:r>
+        <w:rPr/>
+      </w:r>
+    </w:p>
+    <w:p>
+      <w:pPr>
+        <w:pStyle w:val="style18"/>
+      </w:pPr>
+      <w:r>
+        <w:rPr/>
+      </w:r>
+    </w:p>
+    <w:p>
+      <w:pPr>
+        <w:pStyle w:val="style18"/>
+      </w:pPr>
+      <w:r>
+        <w:rPr/>
+      </w:r>
+    </w:p>
+    <w:p>
+      <w:pPr>
+        <w:pStyle w:val="style18"/>
+      </w:pPr>
+      <w:r>
+        <w:rPr/>
+      </w:r>
+    </w:p>
+    <w:p>
+      <w:pPr>
+        <w:pStyle w:val="style18"/>
+      </w:pPr>
+      <w:r>
+        <w:rPr/>
+      </w:r>
+    </w:p>
+    <w:p>
+      <w:pPr>
+        <w:pStyle w:val="style18"/>
+      </w:pPr>
+      <w:r>
+        <w:rPr/>
+      </w:r>
+    </w:p>
+    <w:p>
+      <w:pPr>
+        <w:pStyle w:val="style18"/>
+      </w:pPr>
+      <w:r>
+        <w:rPr/>
+      </w:r>
+    </w:p>
+    <w:p>
+      <w:pPr>
+        <w:pStyle w:val="style18"/>
+      </w:pPr>
+      <w:r>
+        <w:rPr/>
+      </w:r>
+    </w:p>
+    <w:p>
+      <w:pPr>
+        <w:pStyle w:val="style18"/>
+      </w:pPr>
+      <w:r>
+        <w:rPr/>
+      </w:r>
+    </w:p>
+    <w:p>
+      <w:pPr>
+        <w:pStyle w:val="style18"/>
+      </w:pPr>
+      <w:r>
+        <w:rPr/>
+      </w:r>
+    </w:p>
+    <w:p>
+      <w:pPr>
+        <w:pStyle w:val="style18"/>
+      </w:pPr>
+      <w:r>
+        <w:rPr/>
+      </w:r>
+    </w:p>
+    <w:p>
+      <w:pPr>
+        <w:pStyle w:val="style18"/>
+      </w:pPr>
+      <w:r>
+        <w:rPr/>
+      </w:r>
+    </w:p>
+    <w:p>
+      <w:pPr>
+        <w:pStyle w:val="style18"/>
+      </w:pPr>
+      <w:r>
+        <w:rPr/>
+      </w:r>
+    </w:p>
+    <w:p>
+      <w:pPr>
+        <w:pStyle w:val="style18"/>
+      </w:pPr>
+      <w:r>
+        <w:rPr/>
+      </w:r>
+    </w:p>
+    <w:p>
+      <w:pPr>
+        <w:pStyle w:val="style18"/>
+      </w:pPr>
+      <w:r>
+        <w:rPr/>
+      </w:r>
+    </w:p>
+    <w:p>
+      <w:pPr>
+        <w:pStyle w:val="style18"/>
+      </w:pPr>
+      <w:r>
+        <w:rPr/>
+      </w:r>
+    </w:p>
+    <w:p>
+      <w:pPr>
+        <w:pStyle w:val="style18"/>
       </w:pPr>
       <w:r>
         <w:rPr/>
@@ -375,7 +375,7 @@
     </w:p>
     <w:p>
       <w:pPr>
-        <w:pStyle w:val="style17"/>
+        <w:pStyle w:val="style18"/>
       </w:pPr>
       <w:r>
         <w:rPr/>
@@ -463,7 +463,7 @@
     </w:p>
     <w:p>
       <w:pPr>
-        <w:pStyle w:val="style17"/>
+        <w:pStyle w:val="style18"/>
       </w:pPr>
       <w:r>
         <w:rPr/>
@@ -485,7 +485,7 @@
     </w:p>
     <w:p>
       <w:pPr>
-        <w:pStyle w:val="style17"/>
+        <w:pStyle w:val="style18"/>
         <w:numPr>
           <w:ilvl w:val="0"/>
           <w:numId w:val="2"/>
@@ -498,7 +498,7 @@
     </w:p>
     <w:p>
       <w:pPr>
-        <w:pStyle w:val="style17"/>
+        <w:pStyle w:val="style18"/>
         <w:numPr>
           <w:ilvl w:val="0"/>
           <w:numId w:val="2"/>
@@ -511,7 +511,7 @@
     </w:p>
     <w:p>
       <w:pPr>
-        <w:pStyle w:val="style17"/>
+        <w:pStyle w:val="style18"/>
         <w:numPr>
           <w:ilvl w:val="0"/>
           <w:numId w:val="2"/>
@@ -524,7 +524,7 @@
     </w:p>
     <w:p>
       <w:pPr>
-        <w:pStyle w:val="style17"/>
+        <w:pStyle w:val="style18"/>
         <w:numPr>
           <w:ilvl w:val="0"/>
           <w:numId w:val="2"/>
@@ -532,12 +532,25 @@
       </w:pPr>
       <w:r>
         <w:rPr/>
+        <w:t>Billboards para la visualización del nivel de vida del enemigo en el escenario.</w:t>
+      </w:r>
+    </w:p>
+    <w:p>
+      <w:pPr>
+        <w:pStyle w:val="style18"/>
+        <w:numPr>
+          <w:ilvl w:val="0"/>
+          <w:numId w:val="2"/>
+        </w:numPr>
+      </w:pPr>
+      <w:r>
+        <w:rPr/>
         <w:t>Etc, etc...</w:t>
       </w:r>
     </w:p>
     <w:p>
       <w:pPr>
-        <w:pStyle w:val="style17"/>
+        <w:pStyle w:val="style18"/>
       </w:pPr>
       <w:r>
         <w:rPr/>
@@ -611,15 +624,15 @@
     </w:p>
     <w:p>
       <w:pPr>
-        <w:pStyle w:val="style17"/>
-      </w:pPr>
-      <w:r>
-        <w:rPr/>
-      </w:r>
-    </w:p>
-    <w:p>
-      <w:pPr>
-        <w:pStyle w:val="style17"/>
+        <w:pStyle w:val="style18"/>
+      </w:pPr>
+      <w:r>
+        <w:rPr/>
+      </w:r>
+    </w:p>
+    <w:p>
+      <w:pPr>
+        <w:pStyle w:val="style18"/>
       </w:pPr>
       <w:r>
         <w:rPr/>
@@ -654,7 +667,7 @@
     </w:p>
     <w:p>
       <w:pPr>
-        <w:pStyle w:val="style17"/>
+        <w:pStyle w:val="style18"/>
         <w:numPr>
           <w:ilvl w:val="0"/>
           <w:numId w:val="3"/>
@@ -679,15 +692,15 @@
     </w:p>
     <w:p>
       <w:pPr>
-        <w:pStyle w:val="style17"/>
-      </w:pPr>
-      <w:r>
-        <w:rPr/>
-      </w:r>
-    </w:p>
-    <w:p>
-      <w:pPr>
-        <w:pStyle w:val="style17"/>
+        <w:pStyle w:val="style18"/>
+      </w:pPr>
+      <w:r>
+        <w:rPr/>
+      </w:r>
+    </w:p>
+    <w:p>
+      <w:pPr>
+        <w:pStyle w:val="style18"/>
       </w:pPr>
       <w:r>
         <w:rPr/>
@@ -761,15 +774,15 @@
     </w:p>
     <w:p>
       <w:pPr>
-        <w:pStyle w:val="style17"/>
-      </w:pPr>
-      <w:r>
-        <w:rPr/>
-      </w:r>
-    </w:p>
-    <w:p>
-      <w:pPr>
-        <w:pStyle w:val="style17"/>
+        <w:pStyle w:val="style18"/>
+      </w:pPr>
+      <w:r>
+        <w:rPr/>
+      </w:r>
+    </w:p>
+    <w:p>
+      <w:pPr>
+        <w:pStyle w:val="style18"/>
       </w:pPr>
       <w:r>
         <w:rPr/>
@@ -794,12 +807,20 @@
       </w:r>
       <w:r>
         <w:rPr/>
-        <w:t>. Como funcionalidad añadida tendríamos:</w:t>
-      </w:r>
-    </w:p>
-    <w:p>
-      <w:pPr>
-        <w:pStyle w:val="style17"/>
+        <w:t xml:space="preserve">. </w:t>
+      </w:r>
+      <w:r>
+        <w:rPr/>
+        <w:t xml:space="preserve">Nuestro rehén, aún estando quieto, tiene una animación cíclica, que consiste en agitar los brazos solicitando ayuda para su rescate. </w:t>
+      </w:r>
+      <w:r>
+        <w:rPr/>
+        <w:t>Como funcionalidad añadida tendríamos:</w:t>
+      </w:r>
+    </w:p>
+    <w:p>
+      <w:pPr>
+        <w:pStyle w:val="style18"/>
         <w:numPr>
           <w:ilvl w:val="0"/>
           <w:numId w:val="4"/>
@@ -812,15 +833,89 @@
     </w:p>
     <w:p>
       <w:pPr>
-        <w:pStyle w:val="style17"/>
-      </w:pPr>
-      <w:r>
-        <w:rPr/>
-      </w:r>
-    </w:p>
-    <w:p>
-      <w:pPr>
-        <w:pStyle w:val="style17"/>
+        <w:pStyle w:val="style3"/>
+        <w:numPr>
+          <w:ilvl w:val="2"/>
+          <w:numId w:val="1"/>
+        </w:numPr>
+      </w:pPr>
+      <w:r>
+        <w:rPr/>
+        <w:t>Lógica de Rescate aplicada a los Rehenes</w:t>
+      </w:r>
+    </w:p>
+    <w:p>
+      <w:pPr>
+        <w:pStyle w:val="style18"/>
+      </w:pPr>
+      <w:r>
+        <w:rPr/>
+        <w:t>Para el rescate de los rehenes hemos seguido el siguiente procedimiento:</w:t>
+      </w:r>
+    </w:p>
+    <w:p>
+      <w:pPr>
+        <w:pStyle w:val="style18"/>
+        <w:numPr>
+          <w:ilvl w:val="0"/>
+          <w:numId w:val="5"/>
+        </w:numPr>
+      </w:pPr>
+      <w:r>
+        <w:rPr/>
+        <w:t>Una vez localizado a nuestro rehén en la pantalla.</w:t>
+      </w:r>
+    </w:p>
+    <w:p>
+      <w:pPr>
+        <w:pStyle w:val="style18"/>
+        <w:numPr>
+          <w:ilvl w:val="0"/>
+          <w:numId w:val="5"/>
+        </w:numPr>
+      </w:pPr>
+      <w:r>
+        <w:rPr/>
+        <w:t>El héroe colisiona con nuestro rehén.</w:t>
+      </w:r>
+    </w:p>
+    <w:p>
+      <w:pPr>
+        <w:pStyle w:val="style18"/>
+        <w:numPr>
+          <w:ilvl w:val="0"/>
+          <w:numId w:val="5"/>
+        </w:numPr>
+      </w:pPr>
+      <w:r>
+        <w:rPr/>
+        <w:t>Nuestro rehén desaparece de la pantalla, una vez rescatado.</w:t>
+      </w:r>
+    </w:p>
+    <w:p>
+      <w:pPr>
+        <w:pStyle w:val="style18"/>
+        <w:numPr>
+          <w:ilvl w:val="0"/>
+          <w:numId w:val="5"/>
+        </w:numPr>
+      </w:pPr>
+      <w:r>
+        <w:rPr/>
+        <w:t>Empleo de un sistema de partículas para dar un efecto vistoso al éxito conseguido.</w:t>
+      </w:r>
+    </w:p>
+    <w:p>
+      <w:pPr>
+        <w:pStyle w:val="style18"/>
+      </w:pPr>
+      <w:r>
+        <w:rPr/>
+      </w:r>
+    </w:p>
+    <w:p>
+      <w:pPr>
+        <w:pStyle w:val="style18"/>
         <w:spacing w:after="120" w:before="0"/>
         <w:contextualSpacing w:val="false"/>
       </w:pPr>
@@ -1372,6 +1467,125 @@
       </w:rPr>
     </w:lvl>
   </w:abstractNum>
+  <w:abstractNum w:abstractNumId="5">
+    <w:lvl w:ilvl="0">
+      <w:start w:val="1"/>
+      <w:numFmt w:val="decimal"/>
+      <w:lvlText w:val="%1."/>
+      <w:lvlJc w:val="left"/>
+      <w:pPr>
+        <w:tabs>
+          <w:tab w:pos="720" w:val="num"/>
+        </w:tabs>
+        <w:ind w:hanging="360" w:left="720"/>
+      </w:pPr>
+      <w:rPr/>
+    </w:lvl>
+    <w:lvl w:ilvl="1">
+      <w:start w:val="1"/>
+      <w:numFmt w:val="decimal"/>
+      <w:lvlText w:val="%2."/>
+      <w:lvlJc w:val="left"/>
+      <w:pPr>
+        <w:tabs>
+          <w:tab w:pos="1080" w:val="num"/>
+        </w:tabs>
+        <w:ind w:hanging="360" w:left="1080"/>
+      </w:pPr>
+      <w:rPr/>
+    </w:lvl>
+    <w:lvl w:ilvl="2">
+      <w:start w:val="1"/>
+      <w:numFmt w:val="decimal"/>
+      <w:lvlText w:val="%3."/>
+      <w:lvlJc w:val="left"/>
+      <w:pPr>
+        <w:tabs>
+          <w:tab w:pos="1440" w:val="num"/>
+        </w:tabs>
+        <w:ind w:hanging="360" w:left="1440"/>
+      </w:pPr>
+      <w:rPr/>
+    </w:lvl>
+    <w:lvl w:ilvl="3">
+      <w:start w:val="1"/>
+      <w:numFmt w:val="decimal"/>
+      <w:lvlText w:val="%4."/>
+      <w:lvlJc w:val="left"/>
+      <w:pPr>
+        <w:tabs>
+          <w:tab w:pos="1800" w:val="num"/>
+        </w:tabs>
+        <w:ind w:hanging="360" w:left="1800"/>
+      </w:pPr>
+      <w:rPr/>
+    </w:lvl>
+    <w:lvl w:ilvl="4">
+      <w:start w:val="1"/>
+      <w:numFmt w:val="decimal"/>
+      <w:lvlText w:val="%5."/>
+      <w:lvlJc w:val="left"/>
+      <w:pPr>
+        <w:tabs>
+          <w:tab w:pos="2160" w:val="num"/>
+        </w:tabs>
+        <w:ind w:hanging="360" w:left="2160"/>
+      </w:pPr>
+      <w:rPr/>
+    </w:lvl>
+    <w:lvl w:ilvl="5">
+      <w:start w:val="1"/>
+      <w:numFmt w:val="decimal"/>
+      <w:lvlText w:val="%6."/>
+      <w:lvlJc w:val="left"/>
+      <w:pPr>
+        <w:tabs>
+          <w:tab w:pos="2520" w:val="num"/>
+        </w:tabs>
+        <w:ind w:hanging="360" w:left="2520"/>
+      </w:pPr>
+      <w:rPr/>
+    </w:lvl>
+    <w:lvl w:ilvl="6">
+      <w:start w:val="1"/>
+      <w:numFmt w:val="decimal"/>
+      <w:lvlText w:val="%7."/>
+      <w:lvlJc w:val="left"/>
+      <w:pPr>
+        <w:tabs>
+          <w:tab w:pos="2880" w:val="num"/>
+        </w:tabs>
+        <w:ind w:hanging="360" w:left="2880"/>
+      </w:pPr>
+      <w:rPr/>
+    </w:lvl>
+    <w:lvl w:ilvl="7">
+      <w:start w:val="1"/>
+      <w:numFmt w:val="decimal"/>
+      <w:lvlText w:val="%8."/>
+      <w:lvlJc w:val="left"/>
+      <w:pPr>
+        <w:tabs>
+          <w:tab w:pos="3240" w:val="num"/>
+        </w:tabs>
+        <w:ind w:hanging="360" w:left="3240"/>
+      </w:pPr>
+      <w:rPr/>
+    </w:lvl>
+    <w:lvl w:ilvl="8">
+      <w:start w:val="1"/>
+      <w:numFmt w:val="decimal"/>
+      <w:lvlText w:val="%9."/>
+      <w:lvlJc w:val="left"/>
+      <w:pPr>
+        <w:tabs>
+          <w:tab w:pos="3600" w:val="num"/>
+        </w:tabs>
+        <w:ind w:hanging="360" w:left="3600"/>
+      </w:pPr>
+      <w:rPr/>
+    </w:lvl>
+  </w:abstractNum>
   <w:num w:numId="1">
     <w:abstractNumId w:val="1"/>
   </w:num>
@@ -1383,6 +1597,9 @@
   </w:num>
   <w:num w:numId="4">
     <w:abstractNumId w:val="4"/>
+  </w:num>
+  <w:num w:numId="5">
+    <w:abstractNumId w:val="5"/>
   </w:num>
 </w:numbering>
 </file>
@@ -1396,6 +1613,9 @@
       <w:widowControl w:val="false"/>
       <w:tabs/>
       <w:suppressAutoHyphens w:val="true"/>
+      <w:kinsoku w:val="true"/>
+      <w:overflowPunct w:val="true"/>
+      <w:autoSpaceDE w:val="true"/>
     </w:pPr>
     <w:rPr>
       <w:rFonts w:ascii="Times New Roman" w:cs="Lohit Hindi" w:eastAsia="DejaVu Sans" w:hAnsi="Times New Roman"/>
@@ -1407,8 +1627,8 @@
   </w:style>
   <w:style w:styleId="style1" w:type="paragraph">
     <w:name w:val="Encabezado 1"/>
-    <w:basedOn w:val="style16"/>
-    <w:next w:val="style17"/>
+    <w:basedOn w:val="style17"/>
+    <w:next w:val="style18"/>
     <w:pPr>
       <w:numPr>
         <w:ilvl w:val="0"/>
@@ -1425,8 +1645,8 @@
   </w:style>
   <w:style w:styleId="style2" w:type="paragraph">
     <w:name w:val="Encabezado 2"/>
-    <w:basedOn w:val="style16"/>
-    <w:next w:val="style17"/>
+    <w:basedOn w:val="style17"/>
+    <w:next w:val="style18"/>
     <w:pPr>
       <w:numPr>
         <w:ilvl w:val="1"/>
@@ -1443,6 +1663,24 @@
       <w:szCs w:val="28"/>
     </w:rPr>
   </w:style>
+  <w:style w:styleId="style3" w:type="paragraph">
+    <w:name w:val="Encabezado 3"/>
+    <w:basedOn w:val="style22"/>
+    <w:next w:val="style18"/>
+    <w:pPr>
+      <w:numPr>
+        <w:ilvl w:val="2"/>
+        <w:numId w:val="1"/>
+      </w:numPr>
+      <w:outlineLvl w:val="2"/>
+    </w:pPr>
+    <w:rPr>
+      <w:b/>
+      <w:bCs/>
+      <w:sz w:val="24"/>
+      <w:szCs w:val="28"/>
+    </w:rPr>
+  </w:style>
   <w:style w:styleId="style15" w:type="character">
     <w:name w:val="Viñetas"/>
     <w:next w:val="style15"/>
@@ -1450,10 +1688,15 @@
       <w:rFonts w:ascii="OpenSymbol" w:cs="OpenSymbol" w:eastAsia="OpenSymbol" w:hAnsi="OpenSymbol"/>
     </w:rPr>
   </w:style>
-  <w:style w:styleId="style16" w:type="paragraph">
+  <w:style w:styleId="style16" w:type="character">
+    <w:name w:val="Símbolos de numeración"/>
+    <w:next w:val="style16"/>
+    <w:rPr/>
+  </w:style>
+  <w:style w:styleId="style17" w:type="paragraph">
     <w:name w:val="Encabezado"/>
     <w:basedOn w:val="style0"/>
-    <w:next w:val="style17"/>
+    <w:next w:val="style18"/>
     <w:pPr>
       <w:keepNext/>
       <w:spacing w:after="120" w:before="240"/>
@@ -1465,10 +1708,10 @@
       <w:szCs w:val="28"/>
     </w:rPr>
   </w:style>
-  <w:style w:styleId="style17" w:type="paragraph">
+  <w:style w:styleId="style18" w:type="paragraph">
     <w:name w:val="Cuerpo de texto"/>
     <w:basedOn w:val="style0"/>
-    <w:next w:val="style17"/>
+    <w:next w:val="style18"/>
     <w:pPr>
       <w:spacing w:after="120" w:before="0"/>
       <w:contextualSpacing w:val="false"/>
@@ -1477,19 +1720,19 @@
       <w:sz w:val="20"/>
     </w:rPr>
   </w:style>
-  <w:style w:styleId="style18" w:type="paragraph">
+  <w:style w:styleId="style19" w:type="paragraph">
     <w:name w:val="Lista"/>
-    <w:basedOn w:val="style17"/>
-    <w:next w:val="style18"/>
+    <w:basedOn w:val="style18"/>
+    <w:next w:val="style19"/>
     <w:pPr/>
     <w:rPr>
       <w:rFonts w:cs="Lohit Hindi"/>
     </w:rPr>
   </w:style>
-  <w:style w:styleId="style19" w:type="paragraph">
+  <w:style w:styleId="style20" w:type="paragraph">
     <w:name w:val="Etiqueta"/>
     <w:basedOn w:val="style0"/>
-    <w:next w:val="style19"/>
+    <w:next w:val="style20"/>
     <w:pPr>
       <w:suppressLineNumbers/>
       <w:spacing w:after="120" w:before="120"/>
@@ -1503,10 +1746,10 @@
       <w:szCs w:val="24"/>
     </w:rPr>
   </w:style>
-  <w:style w:styleId="style20" w:type="paragraph">
+  <w:style w:styleId="style21" w:type="paragraph">
     <w:name w:val="Índice"/>
     <w:basedOn w:val="style0"/>
-    <w:next w:val="style20"/>
+    <w:next w:val="style21"/>
     <w:pPr>
       <w:suppressLineNumbers/>
     </w:pPr>
@@ -1514,5 +1757,20 @@
       <w:rFonts w:cs="Lohit Hindi"/>
     </w:rPr>
   </w:style>
+  <w:style w:styleId="style22" w:type="paragraph">
+    <w:name w:val="Encabezado"/>
+    <w:basedOn w:val="style0"/>
+    <w:next w:val="style18"/>
+    <w:pPr>
+      <w:keepNext/>
+      <w:spacing w:after="120" w:before="240"/>
+      <w:contextualSpacing w:val="false"/>
+    </w:pPr>
+    <w:rPr>
+      <w:rFonts w:ascii="Arial" w:cs="Lohit Hindi" w:eastAsia="DejaVu Sans" w:hAnsi="Arial"/>
+      <w:sz w:val="28"/>
+      <w:szCs w:val="28"/>
+    </w:rPr>
+  </w:style>
 </w:styles>
 </file>
</xml_diff>